<commit_message>
Updated timetable with entries and task IDs
</commit_message>
<xml_diff>
--- a/docs/timesheet/msh4.docx
+++ b/docs/timesheet/msh4.docx
@@ -67,7 +67,7 @@
         <w:rPr>
           <w:noProof/>
         </w:rPr>
-        <w:t>Monday, November 03, 2014</w:t>
+        <w:t>Monday, November 10, 2014</w:t>
       </w:r>
       <w:r>
         <w:fldChar w:fldCharType="end"/>
@@ -159,7 +159,21 @@
         <w:rPr>
           <w:rFonts w:cs="Arial"/>
         </w:rPr>
-        <w:t xml:space="preserve">  Xander Barnes</w:t>
+        <w:t xml:space="preserve">  </w:t>
+      </w:r>
+      <w:proofErr w:type="spellStart"/>
+      <w:r>
+        <w:rPr>
+          <w:rFonts w:cs="Arial"/>
+        </w:rPr>
+        <w:t>Xander</w:t>
+      </w:r>
+      <w:proofErr w:type="spellEnd"/>
+      <w:r>
+        <w:rPr>
+          <w:rFonts w:cs="Arial"/>
+        </w:rPr>
+        <w:t xml:space="preserve"> Barnes</w:t>
       </w:r>
       <w:r>
         <w:rPr>
@@ -202,13 +216,13 @@
         <w:tblLook w:val="04A0" w:firstRow="1" w:lastRow="0" w:firstColumn="1" w:lastColumn="0" w:noHBand="0" w:noVBand="1"/>
       </w:tblPr>
       <w:tblGrid>
-        <w:gridCol w:w="1835"/>
-        <w:gridCol w:w="541"/>
-        <w:gridCol w:w="1258"/>
-        <w:gridCol w:w="1799"/>
-        <w:gridCol w:w="1889"/>
-        <w:gridCol w:w="1979"/>
-        <w:gridCol w:w="1714"/>
+        <w:gridCol w:w="1707"/>
+        <w:gridCol w:w="996"/>
+        <w:gridCol w:w="1478"/>
+        <w:gridCol w:w="1698"/>
+        <w:gridCol w:w="2020"/>
+        <w:gridCol w:w="1732"/>
+        <w:gridCol w:w="1601"/>
       </w:tblGrid>
       <w:tr>
         <w:trPr>
@@ -463,6 +477,12 @@
                 <w:rFonts w:cs="Arial"/>
               </w:rPr>
             </w:pPr>
+            <w:r>
+              <w:rPr>
+                <w:rFonts w:cs="Arial"/>
+              </w:rPr>
+              <w:t>SE_02_PPLAN_02</w:t>
+            </w:r>
           </w:p>
         </w:tc>
         <w:tc>
@@ -630,6 +650,12 @@
                 <w:rFonts w:cs="Arial"/>
               </w:rPr>
             </w:pPr>
+            <w:r>
+              <w:rPr>
+                <w:rFonts w:cs="Arial"/>
+              </w:rPr>
+              <w:t>SE_02_PPLAN_02</w:t>
+            </w:r>
           </w:p>
         </w:tc>
         <w:tc>
@@ -734,8 +760,6 @@
               </w:rPr>
               <w:t>1</w:t>
             </w:r>
-            <w:bookmarkStart w:id="0" w:name="_GoBack"/>
-            <w:bookmarkEnd w:id="0"/>
           </w:p>
         </w:tc>
       </w:tr>
@@ -764,6 +788,12 @@
                 <w:rFonts w:cs="Arial"/>
               </w:rPr>
             </w:pPr>
+            <w:r>
+              <w:rPr>
+                <w:rFonts w:cs="Arial"/>
+              </w:rPr>
+              <w:t>6/11</w:t>
+            </w:r>
           </w:p>
         </w:tc>
         <w:tc>
@@ -787,6 +817,12 @@
                 <w:rFonts w:cs="Arial"/>
               </w:rPr>
             </w:pPr>
+            <w:r>
+              <w:rPr>
+                <w:rFonts w:cs="Arial"/>
+              </w:rPr>
+              <w:t>SE_02_DS_02</w:t>
+            </w:r>
           </w:p>
         </w:tc>
         <w:tc>
@@ -810,6 +846,12 @@
                 <w:rFonts w:cs="Arial"/>
               </w:rPr>
             </w:pPr>
+            <w:r>
+              <w:rPr>
+                <w:rFonts w:cs="Arial"/>
+              </w:rPr>
+              <w:t>Max Atkins</w:t>
+            </w:r>
           </w:p>
         </w:tc>
         <w:tc>
@@ -833,6 +875,12 @@
                 <w:rFonts w:cs="Arial"/>
               </w:rPr>
             </w:pPr>
+            <w:r>
+              <w:rPr>
+                <w:rFonts w:cs="Arial"/>
+              </w:rPr>
+              <w:t>Work on the Decomposition Description</w:t>
+            </w:r>
           </w:p>
         </w:tc>
         <w:tc>
@@ -879,6 +927,12 @@
                 <w:rFonts w:cs="Arial"/>
               </w:rPr>
             </w:pPr>
+            <w:r>
+              <w:rPr>
+                <w:rFonts w:cs="Arial"/>
+              </w:rPr>
+              <w:t>2</w:t>
+            </w:r>
           </w:p>
         </w:tc>
       </w:tr>
@@ -907,6 +961,12 @@
                 <w:rFonts w:cs="Arial"/>
               </w:rPr>
             </w:pPr>
+            <w:r>
+              <w:rPr>
+                <w:rFonts w:cs="Arial"/>
+              </w:rPr>
+              <w:t>10/11</w:t>
+            </w:r>
           </w:p>
         </w:tc>
         <w:tc>
@@ -930,6 +990,12 @@
                 <w:rFonts w:cs="Arial"/>
               </w:rPr>
             </w:pPr>
+            <w:r>
+              <w:rPr>
+                <w:rFonts w:cs="Arial"/>
+              </w:rPr>
+              <w:t>SE_02_DS_03</w:t>
+            </w:r>
           </w:p>
         </w:tc>
         <w:tc>
@@ -976,6 +1042,20 @@
                 <w:rFonts w:cs="Arial"/>
               </w:rPr>
             </w:pPr>
+            <w:r>
+              <w:rPr>
+                <w:rFonts w:cs="Arial"/>
+              </w:rPr>
+              <w:t>Work on the Dependency Description (Server component diagram</w:t>
+            </w:r>
+            <w:bookmarkStart w:id="0" w:name="_GoBack"/>
+            <w:bookmarkEnd w:id="0"/>
+            <w:r>
+              <w:rPr>
+                <w:rFonts w:cs="Arial"/>
+              </w:rPr>
+              <w:t>)</w:t>
+            </w:r>
           </w:p>
         </w:tc>
         <w:tc>
@@ -1022,6 +1102,12 @@
                 <w:rFonts w:cs="Arial"/>
               </w:rPr>
             </w:pPr>
+            <w:r>
+              <w:rPr>
+                <w:rFonts w:cs="Arial"/>
+              </w:rPr>
+              <w:t>1</w:t>
+            </w:r>
           </w:p>
         </w:tc>
       </w:tr>
@@ -3073,8 +3159,7 @@
       </w:pPr>
     </w:p>
     <w:sectPr>
-      <w:headerReference w:type="default" r:id="rId10"/>
-      <w:footerReference w:type="default" r:id="rId11"/>
+      <w:footerReference w:type="default" r:id="rId10"/>
       <w:pgSz w:w="12240" w:h="15840"/>
       <w:pgMar w:top="777" w:right="720" w:bottom="777" w:left="720" w:header="720" w:footer="720" w:gutter="0"/>
       <w:cols w:space="720"/>
@@ -3146,16 +3231,6 @@
     </w:p>
   </w:footnote>
 </w:footnotes>
-</file>
-
-<file path=word/header1.xml><?xml version="1.0" encoding="utf-8"?>
-<w:hdr xmlns:wpc="http://schemas.microsoft.com/office/word/2010/wordprocessingCanvas" xmlns:mc="http://schemas.openxmlformats.org/markup-compatibility/2006" xmlns:o="urn:schemas-microsoft-com:office:office" xmlns:r="http://schemas.openxmlformats.org/officeDocument/2006/relationships" xmlns:m="http://schemas.openxmlformats.org/officeDocument/2006/math" xmlns:v="urn:schemas-microsoft-com:vml" xmlns:wp14="http://schemas.microsoft.com/office/word/2010/wordprocessingDrawing" xmlns:wp="http://schemas.openxmlformats.org/drawingml/2006/wordprocessingDrawing" xmlns:w10="urn:schemas-microsoft-com:office:word" xmlns:w="http://schemas.openxmlformats.org/wordprocessingml/2006/main" xmlns:w14="http://schemas.microsoft.com/office/word/2010/wordml" xmlns:w15="http://schemas.microsoft.com/office/word/2012/wordml" xmlns:wpg="http://schemas.microsoft.com/office/word/2010/wordprocessingGroup" xmlns:wpi="http://schemas.microsoft.com/office/word/2010/wordprocessingInk" xmlns:wne="http://schemas.microsoft.com/office/word/2006/wordml" xmlns:wps="http://schemas.microsoft.com/office/word/2010/wordprocessingShape" mc:Ignorable="w14 w15 wp14">
-  <w:p>
-    <w:pPr>
-      <w:pStyle w:val="Header"/>
-    </w:pPr>
-  </w:p>
-</w:hdr>
 </file>
 
 <file path=word/styles.xml><?xml version="1.0" encoding="utf-8"?>
@@ -3310,6 +3385,13 @@
     <w:lsdException w:name="Medium Shading 2"/>
     <w:lsdException w:name="Medium List 1"/>
     <w:lsdException w:name="Medium List 2"/>
+    <w:lsdException w:name="Medium Grid 1"/>
+    <w:lsdException w:name="Medium Grid 2"/>
+    <w:lsdException w:name="Medium Grid 3"/>
+    <w:lsdException w:name="Dark List"/>
+    <w:lsdException w:name="Colorful Shading"/>
+    <w:lsdException w:name="Colorful List"/>
+    <w:lsdException w:name="Colorful Grid"/>
     <w:lsdException w:name="Light Shading Accent 1"/>
     <w:lsdException w:name="Light List Accent 1"/>
     <w:lsdException w:name="Light Grid Accent 1"/>
@@ -3956,16 +4038,16 @@
 </file>
 
 <file path=customXml/item1.xml><?xml version="1.0" encoding="utf-8"?>
-<ct:contentTypeSchema xmlns:ct="http://schemas.microsoft.com/office/2006/metadata/contentType" xmlns:ma="http://schemas.microsoft.com/office/2006/metadata/properties/metaAttributes" ct:_="" ma:_="" ma:contentTypeName="TemplateFile" ma:contentTypeID="0x0101006EDDDB5EE6D98C44930B742096920B300400F5B6D36B3EF94B4E9A635CDF2A18F5B8" ma:contentTypeVersion="36" ma:contentTypeDescription="Create a new document." ma:contentTypeScope="" ma:versionID="e4a5fc713301fd121d9c49aa2472189d"/>
-</file>
-
-<file path=customXml/item2.xml><?xml version="1.0" encoding="utf-8"?>
 <?mso-contentType ?>
 <FormTemplates xmlns="http://schemas.microsoft.com/sharepoint/v3/contenttype/forms">
   <Display>DocumentLibraryForm</Display>
   <Edit>AssetEditForm</Edit>
   <New>DocumentLibraryForm</New>
 </FormTemplates>
+</file>
+
+<file path=customXml/item2.xml><?xml version="1.0" encoding="utf-8"?>
+<ct:contentTypeSchema xmlns:ct="http://schemas.microsoft.com/office/2006/metadata/contentType" xmlns:ma="http://schemas.microsoft.com/office/2006/metadata/properties/metaAttributes" ct:_="" ma:_="" ma:contentTypeName="TemplateFile" ma:contentTypeID="0x0101006EDDDB5EE6D98C44930B742096920B300400F5B6D36B3EF94B4E9A635CDF2A18F5B8" ma:contentTypeVersion="36" ma:contentTypeDescription="Create a new document." ma:contentTypeScope="" ma:versionID="e4a5fc713301fd121d9c49aa2472189d"/>
 </file>
 
 <file path=customXml/item3.xml><?xml version="1.0" encoding="utf-8"?>
@@ -3977,18 +4059,18 @@
 </file>
 
 <file path=customXml/itemProps1.xml><?xml version="1.0" encoding="utf-8"?>
-<ds:datastoreItem xmlns:ds="http://schemas.openxmlformats.org/officeDocument/2006/customXml" ds:itemID="{8F5EF353-18AE-40FD-BA21-5775639B7713}">
+<ds:datastoreItem xmlns:ds="http://schemas.openxmlformats.org/officeDocument/2006/customXml" ds:itemID="{860EA292-AF73-4E88-9332-895EE0FCFB80}">
   <ds:schemaRefs>
-    <ds:schemaRef ds:uri="http://schemas.microsoft.com/office/2006/metadata/contentType"/>
-    <ds:schemaRef ds:uri="http://schemas.microsoft.com/office/2006/metadata/properties/metaAttributes"/>
+    <ds:schemaRef ds:uri="http://schemas.microsoft.com/sharepoint/v3/contenttype/forms"/>
   </ds:schemaRefs>
 </ds:datastoreItem>
 </file>
 
 <file path=customXml/itemProps2.xml><?xml version="1.0" encoding="utf-8"?>
-<ds:datastoreItem xmlns:ds="http://schemas.openxmlformats.org/officeDocument/2006/customXml" ds:itemID="{860EA292-AF73-4E88-9332-895EE0FCFB80}">
+<ds:datastoreItem xmlns:ds="http://schemas.openxmlformats.org/officeDocument/2006/customXml" ds:itemID="{8F5EF353-18AE-40FD-BA21-5775639B7713}">
   <ds:schemaRefs>
-    <ds:schemaRef ds:uri="http://schemas.microsoft.com/sharepoint/v3/contenttype/forms"/>
+    <ds:schemaRef ds:uri="http://schemas.microsoft.com/office/2006/metadata/contentType"/>
+    <ds:schemaRef ds:uri="http://schemas.microsoft.com/office/2006/metadata/properties/metaAttributes"/>
   </ds:schemaRefs>
 </ds:datastoreItem>
 </file>
@@ -4003,7 +4085,7 @@
 </file>
 
 <file path=customXml/itemProps4.xml><?xml version="1.0" encoding="utf-8"?>
-<ds:datastoreItem xmlns:ds="http://schemas.openxmlformats.org/officeDocument/2006/customXml" ds:itemID="{C2A74D90-8721-414F-8DBF-1F007D7A6A5A}">
+<ds:datastoreItem xmlns:ds="http://schemas.openxmlformats.org/officeDocument/2006/customXml" ds:itemID="{2B5FEC28-5F20-4DCC-B567-FAC9E71010BD}">
   <ds:schemaRefs>
     <ds:schemaRef ds:uri="http://schemas.openxmlformats.org/officeDocument/2006/bibliography"/>
   </ds:schemaRefs>

</xml_diff>